<commit_message>
A few more typo fixes
</commit_message>
<xml_diff>
--- a/HatRock_ProjectProposal_Final.docx
+++ b/HatRock_ProjectProposal_Final.docx
@@ -814,7 +814,6 @@
             </w:tcMar>
           </w:tcPr>
           <w:p>
-            <w:bookmarkStart w:id="29" w:name="_GoBack"/>
             <w:proofErr w:type="spellStart"/>
             <w:r>
               <w:t>myRio</w:t>
@@ -843,7 +842,6 @@
           </w:p>
         </w:tc>
       </w:tr>
-      <w:bookmarkEnd w:id="29"/>
       <w:tr>
         <w:tc>
           <w:tcPr>
@@ -926,7 +924,7 @@
       </w:tr>
       <w:tr>
         <w:trPr>
-          <w:ins w:id="30" w:author="Kyle Dalton" w:date="2017-09-18T09:14:00Z"/>
+          <w:ins w:id="29" w:author="Kyle Dalton" w:date="2017-09-18T09:14:00Z"/>
         </w:trPr>
         <w:tc>
           <w:tcPr>
@@ -942,11 +940,11 @@
           <w:p>
             <w:pPr>
               <w:rPr>
-                <w:ins w:id="31" w:author="Kyle Dalton" w:date="2017-09-18T09:14:00Z"/>
+                <w:ins w:id="30" w:author="Kyle Dalton" w:date="2017-09-18T09:14:00Z"/>
               </w:rPr>
             </w:pPr>
             <w:proofErr w:type="spellStart"/>
-            <w:ins w:id="32" w:author="Kyle Dalton" w:date="2017-09-18T09:14:00Z">
+            <w:ins w:id="31" w:author="Kyle Dalton" w:date="2017-09-18T09:14:00Z">
               <w:r>
                 <w:rPr>
                   <w:color w:val="111111"/>
@@ -977,10 +975,10 @@
           <w:p>
             <w:pPr>
               <w:rPr>
-                <w:ins w:id="33" w:author="Kyle Dalton" w:date="2017-09-18T09:14:00Z"/>
+                <w:ins w:id="32" w:author="Kyle Dalton" w:date="2017-09-18T09:14:00Z"/>
               </w:rPr>
             </w:pPr>
-            <w:ins w:id="34" w:author="Kyle Dalton" w:date="2017-09-18T09:15:00Z">
+            <w:ins w:id="33" w:author="Kyle Dalton" w:date="2017-09-18T09:15:00Z">
               <w:r>
                 <w:t>$12.98</w:t>
               </w:r>
@@ -990,7 +988,7 @@
       </w:tr>
       <w:tr>
         <w:trPr>
-          <w:del w:id="35" w:author="Kyle Dalton" w:date="2017-09-18T09:14:00Z"/>
+          <w:del w:id="34" w:author="Kyle Dalton" w:date="2017-09-18T09:14:00Z"/>
         </w:trPr>
         <w:tc>
           <w:tcPr>
@@ -1018,12 +1016,12 @@
               <w:shd w:val="clear" w:color="auto" w:fill="FFFFFF"/>
               <w:spacing w:before="0"/>
               <w:rPr>
-                <w:del w:id="36" w:author="Kyle Dalton" w:date="2017-09-18T09:14:00Z"/>
+                <w:del w:id="35" w:author="Kyle Dalton" w:date="2017-09-18T09:14:00Z"/>
               </w:rPr>
             </w:pPr>
-            <w:bookmarkStart w:id="37" w:name="_mvjsgeeqvszu" w:colFirst="0" w:colLast="0"/>
-            <w:bookmarkEnd w:id="37"/>
-            <w:del w:id="38" w:author="Kyle Dalton" w:date="2017-09-18T09:14:00Z">
+            <w:bookmarkStart w:id="36" w:name="_mvjsgeeqvszu" w:colFirst="0" w:colLast="0"/>
+            <w:bookmarkEnd w:id="36"/>
+            <w:del w:id="37" w:author="Kyle Dalton" w:date="2017-09-18T09:14:00Z">
               <w:r>
                 <w:rPr>
                   <w:b w:val="0"/>
@@ -1050,10 +1048,10 @@
           <w:p>
             <w:pPr>
               <w:rPr>
-                <w:del w:id="39" w:author="Kyle Dalton" w:date="2017-09-18T09:14:00Z"/>
+                <w:del w:id="38" w:author="Kyle Dalton" w:date="2017-09-18T09:14:00Z"/>
               </w:rPr>
             </w:pPr>
-            <w:del w:id="40" w:author="Kyle Dalton" w:date="2017-09-18T09:14:00Z">
+            <w:del w:id="39" w:author="Kyle Dalton" w:date="2017-09-18T09:14:00Z">
               <w:r>
                 <w:delText>$12.98</w:delText>
               </w:r>
@@ -1285,11 +1283,16 @@
       <w:r>
         <w:t xml:space="preserve">The software tasks are allotted the greatest amount of time to complete. These tasks require us </w:t>
       </w:r>
-      <w:proofErr w:type="gramStart"/>
-      <w:r>
-        <w:t>to  use</w:t>
-      </w:r>
-      <w:proofErr w:type="gramEnd"/>
+      <w:del w:id="40" w:author="Kyle Dalton" w:date="2017-09-18T09:21:00Z">
+        <w:r>
+          <w:delText>to  use</w:delText>
+        </w:r>
+      </w:del>
+      <w:ins w:id="41" w:author="Kyle Dalton" w:date="2017-09-18T09:21:00Z">
+        <w:r>
+          <w:t>to use</w:t>
+        </w:r>
+      </w:ins>
       <w:r>
         <w:t xml:space="preserve"> the </w:t>
       </w:r>
@@ -1299,13 +1302,18 @@
       </w:r>
       <w:proofErr w:type="spellEnd"/>
       <w:r>
-        <w:t xml:space="preserve"> I/O ports, detect very small variations in time, store sound files, and output audio. Lucas and Marco will primarily handle </w:t>
-      </w:r>
-      <w:proofErr w:type="spellStart"/>
-      <w:r>
-        <w:t>Labview</w:t>
-      </w:r>
-      <w:proofErr w:type="spellEnd"/>
+        <w:t xml:space="preserve"> I/O ports, detect very small variations in time, store sound files, and output audio. Lucas and Marco will primarily handle Lab</w:t>
+      </w:r>
+      <w:ins w:id="42" w:author="Kyle Dalton" w:date="2017-09-18T09:21:00Z">
+        <w:r>
+          <w:t>VIEW</w:t>
+        </w:r>
+      </w:ins>
+      <w:del w:id="43" w:author="Kyle Dalton" w:date="2017-09-18T09:21:00Z">
+        <w:r>
+          <w:delText>view</w:delText>
+        </w:r>
+      </w:del>
       <w:r>
         <w:t xml:space="preserve"> and the association of sounds in the embedded computer with each pad. The triangulation and location detection is probably the most complex part of the project and will be a largely collaborative effort. Kyle and Joe have more hardware experience and will primarily work with the design of the PCB that connects the piezo -electric sensors to the myRIO, the circuit board that controls how the LEDs in the board light up, and the frequency analysis circuit. </w:t>
       </w:r>
@@ -1322,6 +1330,8 @@
       <w:r>
         <w:t>Expectations</w:t>
       </w:r>
+      <w:bookmarkStart w:id="44" w:name="_GoBack"/>
+      <w:bookmarkEnd w:id="44"/>
     </w:p>
     <w:p>
       <w:pPr>
@@ -1333,21 +1343,36 @@
         <w:spacing w:after="0"/>
       </w:pPr>
       <w:r>
-        <w:t xml:space="preserve">We expect to deliver a working </w:t>
-      </w:r>
-      <w:proofErr w:type="spellStart"/>
-      <w:r>
-        <w:t>audiovisualiser</w:t>
-      </w:r>
-      <w:proofErr w:type="spellEnd"/>
+        <w:t>We expect to deliver a working audio</w:t>
+      </w:r>
+      <w:ins w:id="45" w:author="Kyle Dalton" w:date="2017-09-18T09:22:00Z">
+        <w:r>
+          <w:t>-</w:t>
+        </w:r>
+      </w:ins>
+      <w:del w:id="46" w:author="Kyle Dalton" w:date="2017-09-18T09:22:00Z">
+        <w:r>
+          <w:delText>visualiser</w:delText>
+        </w:r>
+      </w:del>
+      <w:ins w:id="47" w:author="Kyle Dalton" w:date="2017-09-18T09:22:00Z">
+        <w:r>
+          <w:t>visualizer</w:t>
+        </w:r>
+      </w:ins>
       <w:r>
         <w:t xml:space="preserve"> built around a </w:t>
       </w:r>
-      <w:proofErr w:type="spellStart"/>
-      <w:r>
-        <w:t>plexiglass</w:t>
-      </w:r>
-      <w:proofErr w:type="spellEnd"/>
+      <w:del w:id="48" w:author="Kyle Dalton" w:date="2017-09-18T09:21:00Z">
+        <w:r>
+          <w:delText>plexiglass</w:delText>
+        </w:r>
+      </w:del>
+      <w:ins w:id="49" w:author="Kyle Dalton" w:date="2017-09-18T09:21:00Z">
+        <w:r>
+          <w:t>Plexiglas</w:t>
+        </w:r>
+      </w:ins>
       <w:r>
         <w:t xml:space="preserve"> surface that outputs one of many specific sounds through a set of speakers depending on which areas of the surface the user strikes. LEDS built into the kit will light up corresponding to when, where, and how hard the user strikes the surface. An array of LEDs will visualize the frequency spectrum of the audio output after it passes through the MSGEQ7 chip for analysis. </w:t>
       </w:r>
@@ -1592,7 +1617,7 @@
       <w:pPr>
         <w:rPr>
           <w:lang w:val="nn-NO"/>
-          <w:rPrChange w:id="41" w:author="Kyle Dalton" w:date="2017-09-18T09:13:00Z">
+          <w:rPrChange w:id="50" w:author="Kyle Dalton" w:date="2017-09-18T09:13:00Z">
             <w:rPr/>
           </w:rPrChange>
         </w:rPr>
@@ -1600,7 +1625,7 @@
       <w:r>
         <w:rPr>
           <w:lang w:val="nn-NO"/>
-          <w:rPrChange w:id="42" w:author="Kyle Dalton" w:date="2017-09-18T09:13:00Z">
+          <w:rPrChange w:id="51" w:author="Kyle Dalton" w:date="2017-09-18T09:13:00Z">
             <w:rPr/>
           </w:rPrChange>
         </w:rPr>
@@ -1610,7 +1635,7 @@
         <w:rPr>
           <w:i/>
           <w:lang w:val="nn-NO"/>
-          <w:rPrChange w:id="43" w:author="Kyle Dalton" w:date="2017-09-18T09:13:00Z">
+          <w:rPrChange w:id="52" w:author="Kyle Dalton" w:date="2017-09-18T09:13:00Z">
             <w:rPr>
               <w:i/>
             </w:rPr>
@@ -1621,7 +1646,7 @@
       <w:r>
         <w:rPr>
           <w:lang w:val="nn-NO"/>
-          <w:rPrChange w:id="44" w:author="Kyle Dalton" w:date="2017-09-18T09:13:00Z">
+          <w:rPrChange w:id="53" w:author="Kyle Dalton" w:date="2017-09-18T09:13:00Z">
             <w:rPr/>
           </w:rPrChange>
         </w:rPr>
@@ -2568,7 +2593,7 @@
 </file>
 
 <file path=customXml/itemProps1.xml><?xml version="1.0" encoding="utf-8"?>
-<ds:datastoreItem xmlns:ds="http://schemas.openxmlformats.org/officeDocument/2006/customXml" ds:itemID="{A71DB5C6-589F-4869-8F0B-D78E2EAAA483}">
+<ds:datastoreItem xmlns:ds="http://schemas.openxmlformats.org/officeDocument/2006/customXml" ds:itemID="{11F1A7B4-1973-4360-A8E9-C70C4F8015D3}">
   <ds:schemaRefs>
     <ds:schemaRef ds:uri="http://schemas.openxmlformats.org/officeDocument/2006/bibliography"/>
   </ds:schemaRefs>

</xml_diff>